<commit_message>
Koppeling tussen Use cases, Logische testgevallen, User stories en Epics minder strikt gemaakt in bijlage D Gebruik van Jira. Fixes #710
</commit_message>
<xml_diff>
--- a/docs/wip/ICTU-Template-Kwaliteitsplan.docx
+++ b/docs/wip/ICTU-Template-Kwaliteitsplan.docx
@@ -8737,7 +8737,7 @@
         <w:t>Tests</w:t>
       </w:r>
       <w:r>
-        <w:t xml:space="preserve"> gekoppeld aan zowel de use case als de user story die hiermee getest wordt. Een LTC heeft betrekking op slechts één use case, maar kan op meerdere stories betrekking hebben.</w:t>
+        <w:t xml:space="preserve"> gekoppeld aan zowel de use case als de user story die hiermee getest wordt.</w:t>
       </w:r>
     </w:p>
     <w:p>
@@ -8860,7 +8860,7 @@
         <w:t>Realizes</w:t>
       </w:r>
       <w:r>
-        <w:t xml:space="preserve"> aan de use case gekoppeld waarvoor functionaliteiten worden geïmplementeerd. Een epic mag op slechts één use case betrekking hebben.</w:t>
+        <w:t xml:space="preserve"> aan de use case gekoppeld waarvoor functionaliteiten worden geïmplementeerd.</w:t>
       </w:r>
     </w:p>
     <w:p>
@@ -8882,7 +8882,7 @@
         <w:t>Story</w:t>
       </w:r>
       <w:r>
-        <w:t>. Een story wordt middels een Jira link van het type Changes aan de use case gekoppeld waarvoor functionaliteiten worden geïmplementeerd, en middels het veld Epic link aan de epic die gerealiseerd wordt. De story mag op slechts één use case betrekking hebben.</w:t>
+        <w:t>. Een story wordt middels een Jira link van het type Changes aan de use case gekoppeld waarvoor functionaliteiten worden geïmplementeerd, en middels het veld Epic link aan de epic die gerealiseerd wordt.</w:t>
       </w:r>
     </w:p>
     <w:p>

</xml_diff>

<commit_message>
De term "DevOps-werkwijze" vervangen door "operationeel beheer" of door "operationeel en/of applicatiebeheer" op de plekken waar het gaat over de dienstverlening en niet zozeer over de aanpak. Closes #718.
</commit_message>
<xml_diff>
--- a/docs/wip/ICTU-Template-Kwaliteitsplan.docx
+++ b/docs/wip/ICTU-Template-Kwaliteitsplan.docx
@@ -1481,7 +1481,7 @@
         <w:rPr>
           <w:highlight w:val="yellow"/>
         </w:rPr>
-        <w:t>{Bij toepassing van DevOps:}</w:t>
+        <w:t>{Als operationeel beheer onderdeel is van de dienstverlening:}</w:t>
       </w:r>
       <w:r>
         <w:t xml:space="preserve"> Het bewaken van de kwaliteit van de applicatie in de operatie op aspecten als performance en resource gebruik</w:t>
@@ -2284,7 +2284,7 @@
     </w:p>
     <w:p>
       <w:r>
-        <w:t>Voor de realisatiefase wordt de agile ontwikkelmethode Scrum gebruikt (M05: Het project hanteert een iteratief en incrementeel ontwikkelproces). Voor de beheerfase wordt gebruik gemaakt van de DevOps-principes. Afwijkingen hierop worden alleen toegestaan met goedkeuring van de software delivery manager en kwaliteitsmanager.</w:t>
+        <w:t>Voor de realisatiefase wordt de agile ontwikkelmethode Scrum gebruikt (M05: Het project hanteert een iteratief en incrementeel ontwikkelproces). Als operationeel beheer onderdeel is van de dienstverlening wordt gebruik gemaakt van de DevOps-principes. Afwijkingen hierop worden alleen toegestaan met goedkeuring van de software delivery manager en kwaliteitsmanager.</w:t>
       </w:r>
     </w:p>
     <w:p>
@@ -2485,7 +2485,7 @@
         <w:rPr>
           <w:highlight w:val="yellow"/>
         </w:rPr>
-        <w:t>{in geval van DevOps:}</w:t>
+        <w:t>{in geval van operationeel en/of applicatiebeheer:}</w:t>
       </w:r>
       <w:r>
         <w:t xml:space="preserve"> beheerd dat deze de BIO-compliance van de opdrachtgever niet zal hinderen.</w:t>
@@ -2547,7 +2547,7 @@
         <w:rPr>
           <w:highlight w:val="yellow"/>
         </w:rPr>
-        <w:t>{In het geval van DevOps:}</w:t>
+        <w:t>{Als operationeel beheer onderdeel is van de dienstverlening:}</w:t>
       </w:r>
       <w:r>
         <w:t xml:space="preserve"> Eisen aan het operationeel beheer worden vastgelegd als beheerafspraken in het plan van aanpak voor de realisatiefase en geborgd door te rapporteren over de software tijdens het gebruik en over de uitgevoerde beheeractiviteiten.</w:t>
@@ -3016,7 +3016,7 @@
         <w:rPr>
           <w:highlight w:val="yellow"/>
         </w:rPr>
-        <w:t>{In het geval van DevOps:}</w:t>
+        <w:t>{Als operationeel beheer onderdeel is van de dienstverlening:}</w:t>
       </w:r>
       <w:r>
         <w:t xml:space="preserve"> Het project gebruikt </w:t>
@@ -4374,7 +4374,7 @@
         <w:rPr>
           <w:highlight w:val="yellow"/>
         </w:rPr>
-        <w:t>{Als het project geen DevOps doet:}</w:t>
+        <w:t>{Als operationeel beheer geen onderdeel is van de dienstverlening:}</w:t>
       </w:r>
       <w:r>
         <w:t xml:space="preserve"> De testen van ICTU kunnen geen uitsluitsel geven over de uiteindelijke performance in de productie-omgeving: ze geven niet meer dan een relatief resultaat ten opzichte van eerdere testen in dezelfde testomgeving. Toch hanteert ICTU ze als een standaard kwaliteitsmaatregel, vóór de oplevering van een nieuwe versie van de software. Want ze geven het inzicht of de performance voor wat betreft de software geen achteruitgang betekent ten opzichte van de bestaande situatie. De uiteindelijke performance in de productieomgeving dient de opdrachtgever zelf te laten testen.</w:t>
@@ -4594,7 +4594,7 @@
         <w:rPr>
           <w:highlight w:val="yellow"/>
         </w:rPr>
-        <w:t>{Als het project geen DevOps doet:}</w:t>
+        <w:t>{Als operationeel beheer geen onderdeel is van de dienstverlening:}</w:t>
       </w:r>
       <w:r>
         <w:t xml:space="preserve"> Merk op: de beveiliging van de software in de acceptatie- en productieomgeving kan niet door ICTU getest worden. Deze test moet de opdrachtgever of de beheerpartij uitvoeren.</w:t>
@@ -4685,7 +4685,7 @@
     </w:p>
     <w:p>
       <w:r>
-        <w:t>Ten behoeve van de beheerfase wordt gedurende de realisatiefase een implementatie- en beheerplan opgesteld. Hierin worden de kaders aangegeven op welke wijze het beheer ingericht, geïmplementeerd en uitgevoerd wordt. Hierbij gaat de voorkeur uit naar beheer op basis van de principes van de DevOps-werkwijze.</w:t>
+        <w:t>Ten behoeve van de beheerfase wordt gedurende de realisatiefase een implementatie- en beheerplan opgesteld. Hierin worden de kaders aangegeven op welke wijze het beheer ingericht, geïmplementeerd en uitgevoerd wordt.</w:t>
       </w:r>
     </w:p>
     <w:p>

</xml_diff>